<commit_message>
ngClick & ngDblClick Directives
</commit_message>
<xml_diff>
--- a/Syllabus/AngularJS.docx
+++ b/Syllabus/AngularJS.docx
@@ -1638,7 +1638,21 @@
                 <w:rFonts w:ascii="Calibri" w:eastAsia="Times New Roman" w:hAnsi="Calibri" w:cs="Calibri"/>
                 <w:color w:val="000000" w:themeColor="text1"/>
               </w:rPr>
-              <w:t xml:space="preserve">          7.ng-click      8.ng-dblclick               9.ng-if                          10.ng-show  11.ng-hide                  12.ng-switch          13.ng-submit  14.ng-include        15.ng-cloak            16.ng-mouseover                                                                  17.ng-mouseleave                                                            18.ng-mouseenter   </w:t>
+              <w:t xml:space="preserve">          </w:t>
+            </w:r>
+            <w:r>
+              <w:rPr>
+                <w:rFonts w:ascii="Calibri" w:eastAsia="Times New Roman" w:hAnsi="Calibri" w:cs="Calibri"/>
+                <w:color w:val="00B050"/>
+              </w:rPr>
+              <w:t>7.ng-click      8.ng-dblclick</w:t>
+            </w:r>
+            <w:r>
+              <w:rPr>
+                <w:rFonts w:ascii="Calibri" w:eastAsia="Times New Roman" w:hAnsi="Calibri" w:cs="Calibri"/>
+                <w:color w:val="000000" w:themeColor="text1"/>
+              </w:rPr>
+              <w:t xml:space="preserve">               9.ng-if                          10.ng-show  11.ng-hide                  12.ng-switch          13.ng-submit  14.ng-include        15.ng-cloak            16.ng-mouseover                                                                  17.ng-mouseleave                                                            18.ng-mouseenter   </w:t>
             </w:r>
           </w:p>
         </w:tc>

</xml_diff>

<commit_message>
Custom Services Communication !!!
</commit_message>
<xml_diff>
--- a/Syllabus/AngularJS.docx
+++ b/Syllabus/AngularJS.docx
@@ -344,6 +344,7 @@
                 <w:szCs w:val="36"/>
               </w:rPr>
             </w:pPr>
+            <w:proofErr w:type="spellStart"/>
             <w:r>
               <w:rPr>
                 <w:rFonts w:ascii="Calibri" w:eastAsia="Times New Roman" w:hAnsi="Calibri" w:cs="Calibri"/>
@@ -351,7 +352,17 @@
                 <w:sz w:val="36"/>
                 <w:szCs w:val="36"/>
               </w:rPr>
-              <w:t>AngularJS (V 1.5.8)</w:t>
+              <w:t>AngularJS</w:t>
+            </w:r>
+            <w:proofErr w:type="spellEnd"/>
+            <w:r>
+              <w:rPr>
+                <w:rFonts w:ascii="Calibri" w:eastAsia="Times New Roman" w:hAnsi="Calibri" w:cs="Calibri"/>
+                <w:color w:val="000000" w:themeColor="text1"/>
+                <w:sz w:val="36"/>
+                <w:szCs w:val="36"/>
+              </w:rPr>
+              <w:t xml:space="preserve"> (V 1.5.8)</w:t>
             </w:r>
           </w:p>
         </w:tc>
@@ -827,8 +838,17 @@
                 <w:rFonts w:ascii="Calibri" w:eastAsia="Times New Roman" w:hAnsi="Calibri" w:cs="Calibri"/>
                 <w:color w:val="000000" w:themeColor="text1"/>
               </w:rPr>
-              <w:t>Introduction to AngularJS</w:t>
-            </w:r>
+              <w:t xml:space="preserve">Introduction to </w:t>
+            </w:r>
+            <w:proofErr w:type="spellStart"/>
+            <w:r>
+              <w:rPr>
+                <w:rFonts w:ascii="Calibri" w:eastAsia="Times New Roman" w:hAnsi="Calibri" w:cs="Calibri"/>
+                <w:color w:val="000000" w:themeColor="text1"/>
+              </w:rPr>
+              <w:t>AngularJS</w:t>
+            </w:r>
+            <w:proofErr w:type="spellEnd"/>
           </w:p>
         </w:tc>
         <w:tc>
@@ -864,14 +884,87 @@
                 <w:rFonts w:ascii="Calibri" w:eastAsia="Times New Roman" w:hAnsi="Calibri" w:cs="Calibri"/>
                 <w:color w:val="00B050"/>
               </w:rPr>
-              <w:t xml:space="preserve"> is AngularJS                                   2.Advantages Of AngularJS                3.Disadvantages Of AngularJS</w:t>
-            </w:r>
-            <w:r>
-              <w:rPr>
-                <w:rFonts w:ascii="Calibri" w:eastAsia="Times New Roman" w:hAnsi="Calibri" w:cs="Calibri"/>
-                <w:color w:val="000000" w:themeColor="text1"/>
-              </w:rPr>
-              <w:t xml:space="preserve">                                4.Key Features of AngularJS                               5.Comparision Between AngularJS with Other                 Frameworks.</w:t>
+              <w:t xml:space="preserve"> is </w:t>
+            </w:r>
+            <w:proofErr w:type="spellStart"/>
+            <w:r>
+              <w:rPr>
+                <w:rFonts w:ascii="Calibri" w:eastAsia="Times New Roman" w:hAnsi="Calibri" w:cs="Calibri"/>
+                <w:color w:val="00B050"/>
+              </w:rPr>
+              <w:t>AngularJS</w:t>
+            </w:r>
+            <w:proofErr w:type="spellEnd"/>
+            <w:r>
+              <w:rPr>
+                <w:rFonts w:ascii="Calibri" w:eastAsia="Times New Roman" w:hAnsi="Calibri" w:cs="Calibri"/>
+                <w:color w:val="00B050"/>
+              </w:rPr>
+              <w:t xml:space="preserve">                                   2.Advantages Of </w:t>
+            </w:r>
+            <w:proofErr w:type="spellStart"/>
+            <w:r>
+              <w:rPr>
+                <w:rFonts w:ascii="Calibri" w:eastAsia="Times New Roman" w:hAnsi="Calibri" w:cs="Calibri"/>
+                <w:color w:val="00B050"/>
+              </w:rPr>
+              <w:t>AngularJS</w:t>
+            </w:r>
+            <w:proofErr w:type="spellEnd"/>
+            <w:r>
+              <w:rPr>
+                <w:rFonts w:ascii="Calibri" w:eastAsia="Times New Roman" w:hAnsi="Calibri" w:cs="Calibri"/>
+                <w:color w:val="00B050"/>
+              </w:rPr>
+              <w:t xml:space="preserve">                3.Disadvantages Of </w:t>
+            </w:r>
+            <w:proofErr w:type="spellStart"/>
+            <w:r>
+              <w:rPr>
+                <w:rFonts w:ascii="Calibri" w:eastAsia="Times New Roman" w:hAnsi="Calibri" w:cs="Calibri"/>
+                <w:color w:val="00B050"/>
+              </w:rPr>
+              <w:t>AngularJS</w:t>
+            </w:r>
+            <w:proofErr w:type="spellEnd"/>
+            <w:r>
+              <w:rPr>
+                <w:rFonts w:ascii="Calibri" w:eastAsia="Times New Roman" w:hAnsi="Calibri" w:cs="Calibri"/>
+                <w:color w:val="000000" w:themeColor="text1"/>
+              </w:rPr>
+              <w:t xml:space="preserve">                                4.Key Features of </w:t>
+            </w:r>
+            <w:proofErr w:type="spellStart"/>
+            <w:r>
+              <w:rPr>
+                <w:rFonts w:ascii="Calibri" w:eastAsia="Times New Roman" w:hAnsi="Calibri" w:cs="Calibri"/>
+                <w:color w:val="000000" w:themeColor="text1"/>
+              </w:rPr>
+              <w:t>AngularJS</w:t>
+            </w:r>
+            <w:proofErr w:type="spellEnd"/>
+            <w:r>
+              <w:rPr>
+                <w:rFonts w:ascii="Calibri" w:eastAsia="Times New Roman" w:hAnsi="Calibri" w:cs="Calibri"/>
+                <w:color w:val="000000" w:themeColor="text1"/>
+              </w:rPr>
+              <w:t xml:space="preserve">                               5.Comparision Between </w:t>
+            </w:r>
+            <w:proofErr w:type="spellStart"/>
+            <w:r>
+              <w:rPr>
+                <w:rFonts w:ascii="Calibri" w:eastAsia="Times New Roman" w:hAnsi="Calibri" w:cs="Calibri"/>
+                <w:color w:val="000000" w:themeColor="text1"/>
+              </w:rPr>
+              <w:t>AngularJS</w:t>
+            </w:r>
+            <w:proofErr w:type="spellEnd"/>
+            <w:r>
+              <w:rPr>
+                <w:rFonts w:ascii="Calibri" w:eastAsia="Times New Roman" w:hAnsi="Calibri" w:cs="Calibri"/>
+                <w:color w:val="000000" w:themeColor="text1"/>
+              </w:rPr>
+              <w:t xml:space="preserve"> with Other                 Frameworks.</w:t>
             </w:r>
           </w:p>
         </w:tc>
@@ -1035,13 +1128,47 @@
               </w:rPr>
               <w:t>1.GitHub                                                                         2.CDN                                                                                 3.Bower                       4.WebStrom/</w:t>
             </w:r>
-            <w:r>
-              <w:rPr>
-                <w:rFonts w:ascii="Calibri" w:eastAsia="Times New Roman" w:hAnsi="Calibri" w:cs="Calibri"/>
-                <w:color w:val="000000" w:themeColor="text1"/>
-              </w:rPr>
-              <w:t>Ecilipse/Plunker/jfiddle</w:t>
-            </w:r>
+            <w:proofErr w:type="spellStart"/>
+            <w:r>
+              <w:rPr>
+                <w:rFonts w:ascii="Calibri" w:eastAsia="Times New Roman" w:hAnsi="Calibri" w:cs="Calibri"/>
+                <w:color w:val="000000" w:themeColor="text1"/>
+              </w:rPr>
+              <w:t>Ecilipse</w:t>
+            </w:r>
+            <w:proofErr w:type="spellEnd"/>
+            <w:r>
+              <w:rPr>
+                <w:rFonts w:ascii="Calibri" w:eastAsia="Times New Roman" w:hAnsi="Calibri" w:cs="Calibri"/>
+                <w:color w:val="000000" w:themeColor="text1"/>
+              </w:rPr>
+              <w:t>/</w:t>
+            </w:r>
+            <w:proofErr w:type="spellStart"/>
+            <w:r>
+              <w:rPr>
+                <w:rFonts w:ascii="Calibri" w:eastAsia="Times New Roman" w:hAnsi="Calibri" w:cs="Calibri"/>
+                <w:color w:val="000000" w:themeColor="text1"/>
+              </w:rPr>
+              <w:t>Plunker</w:t>
+            </w:r>
+            <w:proofErr w:type="spellEnd"/>
+            <w:r>
+              <w:rPr>
+                <w:rFonts w:ascii="Calibri" w:eastAsia="Times New Roman" w:hAnsi="Calibri" w:cs="Calibri"/>
+                <w:color w:val="000000" w:themeColor="text1"/>
+              </w:rPr>
+              <w:t>/</w:t>
+            </w:r>
+            <w:proofErr w:type="spellStart"/>
+            <w:r>
+              <w:rPr>
+                <w:rFonts w:ascii="Calibri" w:eastAsia="Times New Roman" w:hAnsi="Calibri" w:cs="Calibri"/>
+                <w:color w:val="000000" w:themeColor="text1"/>
+              </w:rPr>
+              <w:t>jfiddle</w:t>
+            </w:r>
+            <w:proofErr w:type="spellEnd"/>
           </w:p>
         </w:tc>
         <w:tc>
@@ -1167,12 +1294,21 @@
                 <w:color w:val="00B050"/>
               </w:rPr>
             </w:pPr>
-            <w:r>
-              <w:rPr>
-                <w:rFonts w:ascii="Calibri" w:eastAsia="Times New Roman" w:hAnsi="Calibri" w:cs="Calibri"/>
-                <w:color w:val="00B050"/>
-              </w:rPr>
-              <w:t>AngularJS Application</w:t>
+            <w:proofErr w:type="spellStart"/>
+            <w:r>
+              <w:rPr>
+                <w:rFonts w:ascii="Calibri" w:eastAsia="Times New Roman" w:hAnsi="Calibri" w:cs="Calibri"/>
+                <w:color w:val="00B050"/>
+              </w:rPr>
+              <w:t>AngularJS</w:t>
+            </w:r>
+            <w:proofErr w:type="spellEnd"/>
+            <w:r>
+              <w:rPr>
+                <w:rFonts w:ascii="Calibri" w:eastAsia="Times New Roman" w:hAnsi="Calibri" w:cs="Calibri"/>
+                <w:color w:val="00B050"/>
+              </w:rPr>
+              <w:t xml:space="preserve"> Application</w:t>
             </w:r>
           </w:p>
         </w:tc>
@@ -1496,8 +1632,17 @@
                 <w:rFonts w:ascii="Calibri" w:eastAsia="Times New Roman" w:hAnsi="Calibri" w:cs="Calibri"/>
                 <w:color w:val="000000" w:themeColor="text1"/>
               </w:rPr>
-              <w:t>MVC in AngularJS</w:t>
-            </w:r>
+              <w:t xml:space="preserve">MVC in </w:t>
+            </w:r>
+            <w:proofErr w:type="spellStart"/>
+            <w:r>
+              <w:rPr>
+                <w:rFonts w:ascii="Calibri" w:eastAsia="Times New Roman" w:hAnsi="Calibri" w:cs="Calibri"/>
+                <w:color w:val="000000" w:themeColor="text1"/>
+              </w:rPr>
+              <w:t>AngularJS</w:t>
+            </w:r>
+            <w:proofErr w:type="spellEnd"/>
           </w:p>
         </w:tc>
         <w:tc>
@@ -1942,8 +2087,17 @@
                 <w:rFonts w:ascii="Calibri" w:eastAsia="Times New Roman" w:hAnsi="Calibri" w:cs="Calibri"/>
                 <w:color w:val="00B050"/>
               </w:rPr>
-              <w:t>$scope,$rootScope</w:t>
-            </w:r>
+              <w:t>$</w:t>
+            </w:r>
+            <w:proofErr w:type="spellStart"/>
+            <w:r>
+              <w:rPr>
+                <w:rFonts w:ascii="Calibri" w:eastAsia="Times New Roman" w:hAnsi="Calibri" w:cs="Calibri"/>
+                <w:color w:val="00B050"/>
+              </w:rPr>
+              <w:t>scope,$rootScope</w:t>
+            </w:r>
+            <w:proofErr w:type="spellEnd"/>
           </w:p>
         </w:tc>
         <w:tc>
@@ -2035,13 +2189,13 @@
               <w:jc w:val="center"/>
               <w:rPr>
                 <w:rFonts w:ascii="Calibri" w:eastAsia="Times New Roman" w:hAnsi="Calibri" w:cs="Calibri"/>
-                <w:color w:val="000000" w:themeColor="text1"/>
-              </w:rPr>
-            </w:pPr>
-            <w:r>
-              <w:rPr>
-                <w:rFonts w:ascii="Calibri" w:eastAsia="Times New Roman" w:hAnsi="Calibri" w:cs="Calibri"/>
-                <w:color w:val="000000" w:themeColor="text1"/>
+                <w:color w:val="00B050"/>
+              </w:rPr>
+            </w:pPr>
+            <w:r>
+              <w:rPr>
+                <w:rFonts w:ascii="Calibri" w:eastAsia="Times New Roman" w:hAnsi="Calibri" w:cs="Calibri"/>
+                <w:color w:val="00B050"/>
               </w:rPr>
               <w:t>9</w:t>
             </w:r>
@@ -2066,13 +2220,13 @@
               <w:jc w:val="center"/>
               <w:rPr>
                 <w:rFonts w:ascii="Calibri" w:eastAsia="Times New Roman" w:hAnsi="Calibri" w:cs="Calibri"/>
-                <w:color w:val="000000" w:themeColor="text1"/>
-              </w:rPr>
-            </w:pPr>
-            <w:r>
-              <w:rPr>
-                <w:rFonts w:ascii="Calibri" w:eastAsia="Times New Roman" w:hAnsi="Calibri" w:cs="Calibri"/>
-                <w:color w:val="000000" w:themeColor="text1"/>
+                <w:color w:val="00B050"/>
+              </w:rPr>
+            </w:pPr>
+            <w:r>
+              <w:rPr>
+                <w:rFonts w:ascii="Calibri" w:eastAsia="Times New Roman" w:hAnsi="Calibri" w:cs="Calibri"/>
+                <w:color w:val="00B050"/>
               </w:rPr>
               <w:t>Communication Between Controllers</w:t>
             </w:r>
@@ -2096,15 +2250,31 @@
               <w:spacing w:after="0" w:line="240" w:lineRule="auto"/>
               <w:rPr>
                 <w:rFonts w:ascii="Calibri" w:eastAsia="Times New Roman" w:hAnsi="Calibri" w:cs="Calibri"/>
-                <w:color w:val="000000" w:themeColor="text1"/>
-              </w:rPr>
-            </w:pPr>
-            <w:r>
-              <w:rPr>
-                <w:rFonts w:ascii="Calibri" w:eastAsia="Times New Roman" w:hAnsi="Calibri" w:cs="Calibri"/>
-                <w:color w:val="000000" w:themeColor="text1"/>
-              </w:rPr>
-              <w:t>1.By using $rootScope                                                         2.By using Services                                                               3.$broadcast                                                                            4.$emit</w:t>
+                <w:color w:val="00B050"/>
+              </w:rPr>
+            </w:pPr>
+            <w:r>
+              <w:rPr>
+                <w:rFonts w:ascii="Calibri" w:eastAsia="Times New Roman" w:hAnsi="Calibri" w:cs="Calibri"/>
+                <w:color w:val="00B050"/>
+              </w:rPr>
+              <w:t>1.By using $</w:t>
+            </w:r>
+            <w:proofErr w:type="spellStart"/>
+            <w:r>
+              <w:rPr>
+                <w:rFonts w:ascii="Calibri" w:eastAsia="Times New Roman" w:hAnsi="Calibri" w:cs="Calibri"/>
+                <w:color w:val="00B050"/>
+              </w:rPr>
+              <w:t>rootScope</w:t>
+            </w:r>
+            <w:proofErr w:type="spellEnd"/>
+            <w:r>
+              <w:rPr>
+                <w:rFonts w:ascii="Calibri" w:eastAsia="Times New Roman" w:hAnsi="Calibri" w:cs="Calibri"/>
+                <w:color w:val="00B050"/>
+              </w:rPr>
+              <w:t xml:space="preserve">                                                         2.By using Services                                                               3.$broadcast                                                                            4.$emit</w:t>
             </w:r>
           </w:p>
         </w:tc>
@@ -2128,13 +2298,13 @@
               <w:jc w:val="center"/>
               <w:rPr>
                 <w:rFonts w:ascii="Calibri" w:eastAsia="Times New Roman" w:hAnsi="Calibri" w:cs="Calibri"/>
-                <w:color w:val="000000" w:themeColor="text1"/>
-              </w:rPr>
-            </w:pPr>
-            <w:r>
-              <w:rPr>
-                <w:rFonts w:ascii="Calibri" w:eastAsia="Times New Roman" w:hAnsi="Calibri" w:cs="Calibri"/>
-                <w:color w:val="000000" w:themeColor="text1"/>
+                <w:color w:val="00B050"/>
+              </w:rPr>
+            </w:pPr>
+            <w:r>
+              <w:rPr>
+                <w:rFonts w:ascii="Calibri" w:eastAsia="Times New Roman" w:hAnsi="Calibri" w:cs="Calibri"/>
+                <w:color w:val="00B050"/>
               </w:rPr>
               <w:t>4 hrs</w:t>
             </w:r>
@@ -2160,13 +2330,13 @@
               <w:jc w:val="center"/>
               <w:rPr>
                 <w:rFonts w:ascii="Calibri" w:eastAsia="Times New Roman" w:hAnsi="Calibri" w:cs="Calibri"/>
-                <w:color w:val="000000" w:themeColor="text1"/>
-              </w:rPr>
-            </w:pPr>
-            <w:r>
-              <w:rPr>
-                <w:rFonts w:ascii="Calibri" w:eastAsia="Times New Roman" w:hAnsi="Calibri" w:cs="Calibri"/>
-                <w:color w:val="000000" w:themeColor="text1"/>
+                <w:color w:val="00B050"/>
+              </w:rPr>
+            </w:pPr>
+            <w:r>
+              <w:rPr>
+                <w:rFonts w:ascii="Calibri" w:eastAsia="Times New Roman" w:hAnsi="Calibri" w:cs="Calibri"/>
+                <w:color w:val="00B050"/>
               </w:rPr>
               <w:t>2 days</w:t>
             </w:r>
@@ -2861,13 +3031,13 @@
               <w:jc w:val="center"/>
               <w:rPr>
                 <w:rFonts w:ascii="Calibri" w:eastAsia="Times New Roman" w:hAnsi="Calibri" w:cs="Calibri"/>
-                <w:color w:val="000000" w:themeColor="text1"/>
-              </w:rPr>
-            </w:pPr>
-            <w:r>
-              <w:rPr>
-                <w:rFonts w:ascii="Calibri" w:eastAsia="Times New Roman" w:hAnsi="Calibri" w:cs="Calibri"/>
-                <w:color w:val="000000" w:themeColor="text1"/>
+                <w:color w:val="00B050"/>
+              </w:rPr>
+            </w:pPr>
+            <w:r>
+              <w:rPr>
+                <w:rFonts w:ascii="Calibri" w:eastAsia="Times New Roman" w:hAnsi="Calibri" w:cs="Calibri"/>
+                <w:color w:val="00B050"/>
               </w:rPr>
               <w:t>14</w:t>
             </w:r>
@@ -2892,15 +3062,24 @@
               <w:jc w:val="center"/>
               <w:rPr>
                 <w:rFonts w:ascii="Calibri" w:eastAsia="Times New Roman" w:hAnsi="Calibri" w:cs="Calibri"/>
-                <w:color w:val="000000" w:themeColor="text1"/>
-              </w:rPr>
-            </w:pPr>
-            <w:r>
-              <w:rPr>
-                <w:rFonts w:ascii="Calibri" w:eastAsia="Times New Roman" w:hAnsi="Calibri" w:cs="Calibri"/>
-                <w:color w:val="000000" w:themeColor="text1"/>
-              </w:rPr>
-              <w:t>AngularJS Storage</w:t>
+                <w:color w:val="00B050"/>
+              </w:rPr>
+            </w:pPr>
+            <w:proofErr w:type="spellStart"/>
+            <w:r>
+              <w:rPr>
+                <w:rFonts w:ascii="Calibri" w:eastAsia="Times New Roman" w:hAnsi="Calibri" w:cs="Calibri"/>
+                <w:color w:val="00B050"/>
+              </w:rPr>
+              <w:t>AngularJS</w:t>
+            </w:r>
+            <w:proofErr w:type="spellEnd"/>
+            <w:r>
+              <w:rPr>
+                <w:rFonts w:ascii="Calibri" w:eastAsia="Times New Roman" w:hAnsi="Calibri" w:cs="Calibri"/>
+                <w:color w:val="00B050"/>
+              </w:rPr>
+              <w:t xml:space="preserve"> Storage</w:t>
             </w:r>
           </w:p>
         </w:tc>
@@ -2922,13 +3101,13 @@
               <w:spacing w:after="0" w:line="240" w:lineRule="auto"/>
               <w:rPr>
                 <w:rFonts w:ascii="Calibri" w:eastAsia="Times New Roman" w:hAnsi="Calibri" w:cs="Calibri"/>
-                <w:color w:val="000000" w:themeColor="text1"/>
-              </w:rPr>
-            </w:pPr>
-            <w:r>
-              <w:rPr>
-                <w:rFonts w:ascii="Calibri" w:eastAsia="Times New Roman" w:hAnsi="Calibri" w:cs="Calibri"/>
-                <w:color w:val="000000" w:themeColor="text1"/>
+                <w:color w:val="00B050"/>
+              </w:rPr>
+            </w:pPr>
+            <w:r>
+              <w:rPr>
+                <w:rFonts w:ascii="Calibri" w:eastAsia="Times New Roman" w:hAnsi="Calibri" w:cs="Calibri"/>
+                <w:color w:val="00B050"/>
               </w:rPr>
               <w:t>1.$localStorage                                              2.$sessionStorage</w:t>
             </w:r>
@@ -2954,13 +3133,13 @@
               <w:jc w:val="center"/>
               <w:rPr>
                 <w:rFonts w:ascii="Calibri" w:eastAsia="Times New Roman" w:hAnsi="Calibri" w:cs="Calibri"/>
-                <w:color w:val="000000" w:themeColor="text1"/>
-              </w:rPr>
-            </w:pPr>
-            <w:r>
-              <w:rPr>
-                <w:rFonts w:ascii="Calibri" w:eastAsia="Times New Roman" w:hAnsi="Calibri" w:cs="Calibri"/>
-                <w:color w:val="000000" w:themeColor="text1"/>
+                <w:color w:val="00B050"/>
+              </w:rPr>
+            </w:pPr>
+            <w:r>
+              <w:rPr>
+                <w:rFonts w:ascii="Calibri" w:eastAsia="Times New Roman" w:hAnsi="Calibri" w:cs="Calibri"/>
+                <w:color w:val="00B050"/>
               </w:rPr>
               <w:t>2 hrs</w:t>
             </w:r>
@@ -2986,13 +3165,13 @@
               <w:jc w:val="center"/>
               <w:rPr>
                 <w:rFonts w:ascii="Calibri" w:eastAsia="Times New Roman" w:hAnsi="Calibri" w:cs="Calibri"/>
-                <w:color w:val="000000" w:themeColor="text1"/>
-              </w:rPr>
-            </w:pPr>
-            <w:r>
-              <w:rPr>
-                <w:rFonts w:ascii="Calibri" w:eastAsia="Times New Roman" w:hAnsi="Calibri" w:cs="Calibri"/>
-                <w:color w:val="000000" w:themeColor="text1"/>
+                <w:color w:val="00B050"/>
+              </w:rPr>
+            </w:pPr>
+            <w:r>
+              <w:rPr>
+                <w:rFonts w:ascii="Calibri" w:eastAsia="Times New Roman" w:hAnsi="Calibri" w:cs="Calibri"/>
+                <w:color w:val="00B050"/>
               </w:rPr>
               <w:t>1 day</w:t>
             </w:r>
@@ -3023,13 +3202,13 @@
               <w:jc w:val="center"/>
               <w:rPr>
                 <w:rFonts w:ascii="Calibri" w:eastAsia="Times New Roman" w:hAnsi="Calibri" w:cs="Calibri"/>
-                <w:color w:val="000000" w:themeColor="text1"/>
-              </w:rPr>
-            </w:pPr>
-            <w:r>
-              <w:rPr>
-                <w:rFonts w:ascii="Calibri" w:eastAsia="Times New Roman" w:hAnsi="Calibri" w:cs="Calibri"/>
-                <w:color w:val="000000" w:themeColor="text1"/>
+                <w:color w:val="00B050"/>
+              </w:rPr>
+            </w:pPr>
+            <w:r>
+              <w:rPr>
+                <w:rFonts w:ascii="Calibri" w:eastAsia="Times New Roman" w:hAnsi="Calibri" w:cs="Calibri"/>
+                <w:color w:val="00B050"/>
               </w:rPr>
               <w:t>15</w:t>
             </w:r>
@@ -3054,16 +3233,25 @@
               <w:jc w:val="center"/>
               <w:rPr>
                 <w:rFonts w:ascii="Calibri" w:eastAsia="Times New Roman" w:hAnsi="Calibri" w:cs="Calibri"/>
-                <w:color w:val="000000" w:themeColor="text1"/>
-              </w:rPr>
-            </w:pPr>
-            <w:r>
-              <w:rPr>
-                <w:rFonts w:ascii="Calibri" w:eastAsia="Times New Roman" w:hAnsi="Calibri" w:cs="Calibri"/>
-                <w:color w:val="000000" w:themeColor="text1"/>
-              </w:rPr>
-              <w:t>Bootstrap with AngularJS</w:t>
-            </w:r>
+                <w:color w:val="00B050"/>
+              </w:rPr>
+            </w:pPr>
+            <w:r>
+              <w:rPr>
+                <w:rFonts w:ascii="Calibri" w:eastAsia="Times New Roman" w:hAnsi="Calibri" w:cs="Calibri"/>
+                <w:color w:val="00B050"/>
+              </w:rPr>
+              <w:t xml:space="preserve">Bootstrap with </w:t>
+            </w:r>
+            <w:proofErr w:type="spellStart"/>
+            <w:r>
+              <w:rPr>
+                <w:rFonts w:ascii="Calibri" w:eastAsia="Times New Roman" w:hAnsi="Calibri" w:cs="Calibri"/>
+                <w:color w:val="00B050"/>
+              </w:rPr>
+              <w:t>AngularJS</w:t>
+            </w:r>
+            <w:proofErr w:type="spellEnd"/>
           </w:p>
         </w:tc>
         <w:tc>
@@ -3084,15 +3272,24 @@
               <w:spacing w:after="0" w:line="240" w:lineRule="auto"/>
               <w:rPr>
                 <w:rFonts w:ascii="Calibri" w:eastAsia="Times New Roman" w:hAnsi="Calibri" w:cs="Calibri"/>
-                <w:color w:val="000000" w:themeColor="text1"/>
-              </w:rPr>
-            </w:pPr>
-            <w:r>
-              <w:rPr>
-                <w:rFonts w:ascii="Calibri" w:eastAsia="Times New Roman" w:hAnsi="Calibri" w:cs="Calibri"/>
-                <w:color w:val="000000" w:themeColor="text1"/>
-              </w:rPr>
-              <w:t>AngularJS with Bootstrap</w:t>
+                <w:color w:val="00B050"/>
+              </w:rPr>
+            </w:pPr>
+            <w:proofErr w:type="spellStart"/>
+            <w:r>
+              <w:rPr>
+                <w:rFonts w:ascii="Calibri" w:eastAsia="Times New Roman" w:hAnsi="Calibri" w:cs="Calibri"/>
+                <w:color w:val="00B050"/>
+              </w:rPr>
+              <w:t>AngularJS</w:t>
+            </w:r>
+            <w:proofErr w:type="spellEnd"/>
+            <w:r>
+              <w:rPr>
+                <w:rFonts w:ascii="Calibri" w:eastAsia="Times New Roman" w:hAnsi="Calibri" w:cs="Calibri"/>
+                <w:color w:val="00B050"/>
+              </w:rPr>
+              <w:t xml:space="preserve"> with Bootstrap</w:t>
             </w:r>
           </w:p>
         </w:tc>
@@ -3117,13 +3314,13 @@
               <w:jc w:val="center"/>
               <w:rPr>
                 <w:rFonts w:ascii="Calibri" w:eastAsia="Times New Roman" w:hAnsi="Calibri" w:cs="Calibri"/>
-                <w:color w:val="000000" w:themeColor="text1"/>
-              </w:rPr>
-            </w:pPr>
-            <w:r>
-              <w:rPr>
-                <w:rFonts w:ascii="Calibri" w:eastAsia="Times New Roman" w:hAnsi="Calibri" w:cs="Calibri"/>
-                <w:color w:val="000000" w:themeColor="text1"/>
+                <w:color w:val="00B050"/>
+              </w:rPr>
+            </w:pPr>
+            <w:r>
+              <w:rPr>
+                <w:rFonts w:ascii="Calibri" w:eastAsia="Times New Roman" w:hAnsi="Calibri" w:cs="Calibri"/>
+                <w:color w:val="00B050"/>
               </w:rPr>
               <w:t>2 hrs</w:t>
             </w:r>
@@ -3150,13 +3347,13 @@
               <w:jc w:val="center"/>
               <w:rPr>
                 <w:rFonts w:ascii="Calibri" w:eastAsia="Times New Roman" w:hAnsi="Calibri" w:cs="Calibri"/>
-                <w:color w:val="000000" w:themeColor="text1"/>
-              </w:rPr>
-            </w:pPr>
-            <w:r>
-              <w:rPr>
-                <w:rFonts w:ascii="Calibri" w:eastAsia="Times New Roman" w:hAnsi="Calibri" w:cs="Calibri"/>
-                <w:color w:val="000000" w:themeColor="text1"/>
+                <w:color w:val="00B050"/>
+              </w:rPr>
+            </w:pPr>
+            <w:r>
+              <w:rPr>
+                <w:rFonts w:ascii="Calibri" w:eastAsia="Times New Roman" w:hAnsi="Calibri" w:cs="Calibri"/>
+                <w:color w:val="00B050"/>
               </w:rPr>
               <w:t>1 day</w:t>
             </w:r>
@@ -3221,6 +3418,7 @@
                 <w:color w:val="000000" w:themeColor="text1"/>
               </w:rPr>
             </w:pPr>
+            <w:proofErr w:type="spellStart"/>
             <w:r>
               <w:rPr>
                 <w:rFonts w:ascii="Calibri" w:eastAsia="Times New Roman" w:hAnsi="Calibri" w:cs="Calibri"/>
@@ -3228,6 +3426,7 @@
               </w:rPr>
               <w:t>NodeJS</w:t>
             </w:r>
+            <w:proofErr w:type="spellEnd"/>
           </w:p>
         </w:tc>
         <w:tc>
@@ -3256,8 +3455,17 @@
                 <w:rFonts w:ascii="Calibri" w:eastAsia="Times New Roman" w:hAnsi="Calibri" w:cs="Calibri"/>
                 <w:color w:val="000000" w:themeColor="text1"/>
               </w:rPr>
-              <w:t>Interacting With NodeJS</w:t>
-            </w:r>
+              <w:t xml:space="preserve">Interacting With </w:t>
+            </w:r>
+            <w:proofErr w:type="spellStart"/>
+            <w:r>
+              <w:rPr>
+                <w:rFonts w:ascii="Calibri" w:eastAsia="Times New Roman" w:hAnsi="Calibri" w:cs="Calibri"/>
+                <w:color w:val="000000" w:themeColor="text1"/>
+              </w:rPr>
+              <w:t>NodeJS</w:t>
+            </w:r>
+            <w:proofErr w:type="spellEnd"/>
           </w:p>
         </w:tc>
         <w:tc>

</xml_diff>